<commit_message>
modified institutional affiliation (VA to patrick heron)
</commit_message>
<xml_diff>
--- a/++Templated Entries/LAURA ONLY ACCESS COMPLETED/VISUAL ARTS/Bakusen, Tsuchida Templated LD.docx
+++ b/++Templated Entries/LAURA ONLY ACCESS COMPLETED/VISUAL ARTS/Bakusen, Tsuchida Templated LD.docx
@@ -263,7 +263,16 @@
                     <w:szCs w:val="20"/>
                     <w:lang w:val="en-CA"/>
                   </w:rPr>
-                  <w:t>National Art Gallery, Singapore</w:t>
+                  <w:t>National Gallery</w:t>
+                </w:r>
+                <w:r>
+                  <w:rPr>
+                    <w:rFonts w:ascii="Calibri" w:eastAsia="Times New Roman" w:hAnsi="Calibri" w:cs="Times New Roman"/>
+                    <w:sz w:val="20"/>
+                    <w:szCs w:val="20"/>
+                    <w:lang w:val="en-CA"/>
+                  </w:rPr>
+                  <w:t xml:space="preserve"> Singapore</w:t>
                 </w:r>
               </w:p>
             </w:tc>
@@ -452,15 +461,7 @@
                       <w:t>国画創作協会</w:t>
                     </w:r>
                     <w:r>
-                      <w:t xml:space="preserve">, Kokuga Sôsaku </w:t>
-                    </w:r>
-                    <w:proofErr w:type="gramStart"/>
-                    <w:r>
-                      <w:t>Kyôkai )</w:t>
-                    </w:r>
-                    <w:proofErr w:type="gramEnd"/>
-                    <w:r>
-                      <w:t xml:space="preserve"> (1918–1928). Bakusen moved to Kyoto in 1903 to study at Suzuki Shônen’s (</w:t>
+                      <w:t>, Kokuga Sôsaku Kyôkai ) (1918–1928). Bakusen moved to Kyoto in 1903 to study at Suzuki Shônen’s (</w:t>
                     </w:r>
                     <w:r>
                       <w:rPr>
@@ -468,7 +469,6 @@
                       </w:rPr>
                       <w:t>鈴木松年</w:t>
                     </w:r>
-                    <w:proofErr w:type="gramStart"/>
                     <w:r>
                       <w:t>,</w:t>
                     </w:r>
@@ -479,11 +479,7 @@
                       <w:t xml:space="preserve">　</w:t>
                     </w:r>
                     <w:r>
-                      <w:t>1848</w:t>
-                    </w:r>
-                    <w:proofErr w:type="gramEnd"/>
-                    <w:r>
-                      <w:t xml:space="preserve"> – 1918) art school, but later joined Takeuchi Seihô’s (</w:t>
+                      <w:t>1848 – 1918) art school, but later joined Takeuchi Seihô’s (</w:t>
                     </w:r>
                     <w:r>
                       <w:rPr>
@@ -536,8 +532,6 @@
                 </w:tc>
               </w:sdtContent>
             </w:sdt>
-            <w:bookmarkStart w:id="0" w:name="_GoBack" w:displacedByCustomXml="next"/>
-            <w:bookmarkEnd w:id="0" w:displacedByCustomXml="next"/>
           </w:sdtContent>
         </w:sdt>
       </w:tr>
@@ -572,15 +566,7 @@
                   <w:t>国画創作協会</w:t>
                 </w:r>
                 <w:r>
-                  <w:t xml:space="preserve">, Kokuga Sôsaku </w:t>
-                </w:r>
-                <w:proofErr w:type="gramStart"/>
-                <w:r>
-                  <w:t>Kyôkai )</w:t>
-                </w:r>
-                <w:proofErr w:type="gramEnd"/>
-                <w:r>
-                  <w:t xml:space="preserve"> (1918–1928). Bakusen moved to Kyoto in 1903 to study at Suzuki Shônen’s (</w:t>
+                  <w:t>, Kokuga Sôsaku Kyôkai ) (1918–1928). Bakusen moved to Kyoto in 1903 to study at Suzuki Shônen’s (</w:t>
                 </w:r>
                 <w:r>
                   <w:rPr>
@@ -588,7 +574,6 @@
                   </w:rPr>
                   <w:t>鈴木松年</w:t>
                 </w:r>
-                <w:proofErr w:type="gramStart"/>
                 <w:r>
                   <w:t>,</w:t>
                 </w:r>
@@ -599,11 +584,7 @@
                   <w:t xml:space="preserve">　</w:t>
                 </w:r>
                 <w:r>
-                  <w:t>1848</w:t>
-                </w:r>
-                <w:proofErr w:type="gramEnd"/>
-                <w:r>
-                  <w:t xml:space="preserve"> – 1918) art school</w:t>
+                  <w:t>1848 – 1918) art school</w:t>
                 </w:r>
                 <w:r>
                   <w:t>,</w:t>
@@ -2794,7 +2775,7 @@
     <w:charset w:val="4E"/>
     <w:family w:val="auto"/>
     <w:pitch w:val="variable"/>
-    <w:sig w:usb0="00000001" w:usb1="08070000" w:usb2="00000010" w:usb3="00000000" w:csb0="00020000" w:csb1="00000000"/>
+    <w:sig w:usb0="E00002FF" w:usb1="6AC7FDFB" w:usb2="00000012" w:usb3="00000000" w:csb0="0002009F" w:csb1="00000000"/>
   </w:font>
   <w:font w:name="Tahoma">
     <w:panose1 w:val="020B0604030504040204"/>
@@ -2850,6 +2831,7 @@
     <w:rsid w:val="00092C19"/>
     <w:rsid w:val="003E46EE"/>
     <w:rsid w:val="007427B6"/>
+    <w:rsid w:val="008D719D"/>
   </w:rsids>
   <m:mathPr>
     <m:mathFont m:val="Cambria Math"/>
@@ -3625,7 +3607,7 @@
   <a:extraClrSchemeLst/>
   <a:extLst>
     <a:ext uri="{05A4C25C-085E-4340-85A3-A5531E510DB2}">
-      <thm15:themeFamily xmlns:thm15="http://schemas.microsoft.com/office/thememl/2012/main" xmlns="" name="Office Theme" id="{62F939B6-93AF-4DB8-9C6B-D6C7DFDC589F}" vid="{4A3C46E8-61CC-4603-A589-7422A47A8E4A}"/>
+      <thm15:themeFamily xmlns="" xmlns:thm15="http://schemas.microsoft.com/office/thememl/2012/main" name="Office Theme" id="{62F939B6-93AF-4DB8-9C6B-D6C7DFDC589F}" vid="{4A3C46E8-61CC-4603-A589-7422A47A8E4A}"/>
     </a:ext>
   </a:extLst>
 </a:theme>
@@ -3697,7 +3679,7 @@
 </file>
 
 <file path=customXml/itemProps1.xml><?xml version="1.0" encoding="utf-8"?>
-<ds:datastoreItem xmlns:ds="http://schemas.openxmlformats.org/officeDocument/2006/customXml" ds:itemID="{73ECB726-B921-DA41-A3F3-542D044102F1}">
+<ds:datastoreItem xmlns:ds="http://schemas.openxmlformats.org/officeDocument/2006/customXml" ds:itemID="{4B6AA460-B0FA-BF42-8F6C-9ACCED058794}">
   <ds:schemaRefs>
     <ds:schemaRef ds:uri="http://schemas.openxmlformats.org/officeDocument/2006/bibliography"/>
   </ds:schemaRefs>

</xml_diff>